<commit_message>
Added UML Diagrams, Added EITS Flowchart, Edited Data.
</commit_message>
<xml_diff>
--- a/Documentation/Report/ICTICT509_EITS_REPORT_V2.docx
+++ b/Documentation/Report/ICTICT509_EITS_REPORT_V2.docx
@@ -1,6 +1,6 @@
 
 <file path=word/document.xml><?xml version="1.0" encoding="utf-8"?>
-<w:document xmlns:wpc="http://schemas.microsoft.com/office/word/2010/wordprocessingCanvas" xmlns:cx="http://schemas.microsoft.com/office/drawing/2014/chartex" xmlns:cx1="http://schemas.microsoft.com/office/drawing/2015/9/8/chartex" xmlns:cx2="http://schemas.microsoft.com/office/drawing/2015/10/21/chartex" xmlns:cx3="http://schemas.microsoft.com/office/drawing/2016/5/9/chartex" xmlns:cx4="http://schemas.microsoft.com/office/drawing/2016/5/10/chartex" xmlns:cx5="http://schemas.microsoft.com/office/drawing/2016/5/11/chartex" xmlns:cx6="http://schemas.microsoft.com/office/drawing/2016/5/12/chartex" xmlns:cx7="http://schemas.microsoft.com/office/drawing/2016/5/13/chartex" xmlns:cx8="http://schemas.microsoft.com/office/drawing/2016/5/14/chartex" xmlns:mc="http://schemas.openxmlformats.org/markup-compatibility/2006" xmlns:aink="http://schemas.microsoft.com/office/drawing/2016/ink" xmlns:am3d="http://schemas.microsoft.com/office/drawing/2017/model3d" xmlns:o="urn:schemas-microsoft-com:office:office" xmlns:r="http://schemas.openxmlformats.org/officeDocument/2006/relationships" xmlns:m="http://schemas.openxmlformats.org/officeDocument/2006/math" xmlns:v="urn:schemas-microsoft-com:vml" xmlns:wp14="http://schemas.microsoft.com/office/word/2010/wordprocessingDrawing" xmlns:wp="http://schemas.openxmlformats.org/drawingml/2006/wordprocessingDrawing" xmlns:w10="urn:schemas-microsoft-com:office:word" xmlns:w="http://schemas.openxmlformats.org/wordprocessingml/2006/main" xmlns:w14="http://schemas.microsoft.com/office/word/2010/wordml" xmlns:w15="http://schemas.microsoft.com/office/word/2012/wordml" xmlns:w16cid="http://schemas.microsoft.com/office/word/2016/wordml/cid" xmlns:w16se="http://schemas.microsoft.com/office/word/2015/wordml/symex" xmlns:wpg="http://schemas.microsoft.com/office/word/2010/wordprocessingGroup" xmlns:wpi="http://schemas.microsoft.com/office/word/2010/wordprocessingInk" xmlns:wne="http://schemas.microsoft.com/office/word/2006/wordml" xmlns:wps="http://schemas.microsoft.com/office/word/2010/wordprocessingShape" mc:Ignorable="w14 w15 w16se w16cid wp14">
+<w:document xmlns:wpc="http://schemas.microsoft.com/office/word/2010/wordprocessingCanvas" xmlns:mc="http://schemas.openxmlformats.org/markup-compatibility/2006" xmlns:o="urn:schemas-microsoft-com:office:office" xmlns:r="http://schemas.openxmlformats.org/officeDocument/2006/relationships" xmlns:m="http://schemas.openxmlformats.org/officeDocument/2006/math" xmlns:v="urn:schemas-microsoft-com:vml" xmlns:wp14="http://schemas.microsoft.com/office/word/2010/wordprocessingDrawing" xmlns:wp="http://schemas.openxmlformats.org/drawingml/2006/wordprocessingDrawing" xmlns:w10="urn:schemas-microsoft-com:office:word" xmlns:w="http://schemas.openxmlformats.org/wordprocessingml/2006/main" xmlns:w14="http://schemas.microsoft.com/office/word/2010/wordml" xmlns:w15="http://schemas.microsoft.com/office/word/2012/wordml" xmlns:wpg="http://schemas.microsoft.com/office/word/2010/wordprocessingGroup" xmlns:wpi="http://schemas.microsoft.com/office/word/2010/wordprocessingInk" xmlns:wne="http://schemas.microsoft.com/office/word/2006/wordml" xmlns:wps="http://schemas.microsoft.com/office/word/2010/wordprocessingShape" mc:Ignorable="w14 w15 wp14">
   <w:body>
     <w:p>
       <w:pPr>
@@ -18,7 +18,7 @@
           <w:noProof/>
           <w:sz w:val="32"/>
           <w:szCs w:val="32"/>
-          <w:lang w:val="en-AU" w:eastAsia="zh-CN"/>
+          <w:lang w:val="en-AU" w:eastAsia="en-AU"/>
         </w:rPr>
         <w:drawing>
           <wp:anchor distT="0" distB="0" distL="114300" distR="114300" simplePos="0" relativeHeight="251659264" behindDoc="1" locked="0" layoutInCell="1" allowOverlap="1" wp14:anchorId="08E10DA7" wp14:editId="3CD56715">
@@ -130,7 +130,7 @@
           <w:noProof/>
           <w:sz w:val="28"/>
           <w:szCs w:val="28"/>
-          <w:lang w:val="en-AU" w:eastAsia="zh-CN"/>
+          <w:lang w:val="en-AU" w:eastAsia="en-AU"/>
         </w:rPr>
         <mc:AlternateContent>
           <mc:Choice Requires="wps">
@@ -3277,7 +3277,25 @@
           <w:sz w:val="28"/>
           <w:szCs w:val="28"/>
         </w:rPr>
-        <w:t>support in programming a desktop web application that speeds up the process in delivering options of courses available to students. This is done by giving suggestions based on the clients industry choice, The application tracks the level of interest and choices by students.</w:t>
+        <w:t xml:space="preserve">support in programming a desktop web application that speeds up the process in delivering options of courses available to students. This is done by giving suggestions based on the </w:t>
+      </w:r>
+      <w:proofErr w:type="gramStart"/>
+      <w:r>
+        <w:rPr>
+          <w:rFonts w:ascii="Arial" w:hAnsi="Arial" w:cs="Arial"/>
+          <w:sz w:val="28"/>
+          <w:szCs w:val="28"/>
+        </w:rPr>
+        <w:t>clients</w:t>
+      </w:r>
+      <w:proofErr w:type="gramEnd"/>
+      <w:r>
+        <w:rPr>
+          <w:rFonts w:ascii="Arial" w:hAnsi="Arial" w:cs="Arial"/>
+          <w:sz w:val="28"/>
+          <w:szCs w:val="28"/>
+        </w:rPr>
+        <w:t xml:space="preserve"> industry choice, The application tracks the level of interest and choices by students.</w:t>
       </w:r>
     </w:p>
     <w:p>
@@ -4045,131 +4063,379 @@
         <w:t xml:space="preserve"> </w:t>
       </w:r>
     </w:p>
-    <w:p>
-      <w:pPr>
-        <w:spacing w:before="240"/>
-        <w:ind w:left="993"/>
-        <w:jc w:val="both"/>
-        <w:rPr>
-          <w:rFonts w:ascii="Arial" w:hAnsi="Arial" w:cs="Arial"/>
-          <w:sz w:val="28"/>
-          <w:szCs w:val="28"/>
-        </w:rPr>
-      </w:pPr>
-      <w:r>
-        <w:rPr>
-          <w:rFonts w:ascii="Arial" w:hAnsi="Arial" w:cs="Arial"/>
-          <w:sz w:val="28"/>
-          <w:szCs w:val="28"/>
-        </w:rPr>
-        <w:t>•</w:t>
-      </w:r>
-      <w:r>
-        <w:rPr>
-          <w:rFonts w:ascii="Arial" w:hAnsi="Arial" w:cs="Arial"/>
-          <w:sz w:val="28"/>
-          <w:szCs w:val="28"/>
-        </w:rPr>
-        <w:tab/>
-        <w:t>Username</w:t>
-      </w:r>
-    </w:p>
-    <w:p>
-      <w:pPr>
-        <w:spacing w:before="240"/>
-        <w:ind w:left="993"/>
-        <w:jc w:val="both"/>
-        <w:rPr>
-          <w:rFonts w:ascii="Arial" w:hAnsi="Arial" w:cs="Arial"/>
-          <w:sz w:val="28"/>
-          <w:szCs w:val="28"/>
-        </w:rPr>
-      </w:pPr>
-      <w:r>
-        <w:rPr>
-          <w:rFonts w:ascii="Arial" w:hAnsi="Arial" w:cs="Arial"/>
-          <w:sz w:val="28"/>
-          <w:szCs w:val="28"/>
-        </w:rPr>
-        <w:t>•</w:t>
-      </w:r>
-      <w:r>
-        <w:rPr>
-          <w:rFonts w:ascii="Arial" w:hAnsi="Arial" w:cs="Arial"/>
-          <w:sz w:val="28"/>
-          <w:szCs w:val="28"/>
-        </w:rPr>
-        <w:tab/>
-        <w:t>Password</w:t>
-      </w:r>
-    </w:p>
-    <w:p>
-      <w:pPr>
-        <w:spacing w:before="240"/>
-        <w:ind w:left="993"/>
-        <w:jc w:val="both"/>
-        <w:rPr>
-          <w:rFonts w:ascii="Arial" w:hAnsi="Arial" w:cs="Arial"/>
-          <w:sz w:val="28"/>
-          <w:szCs w:val="28"/>
-        </w:rPr>
-      </w:pPr>
-      <w:r>
-        <w:rPr>
-          <w:rFonts w:ascii="Arial" w:hAnsi="Arial" w:cs="Arial"/>
-          <w:sz w:val="28"/>
-          <w:szCs w:val="28"/>
-        </w:rPr>
-        <w:t>•</w:t>
-      </w:r>
-      <w:r>
-        <w:rPr>
-          <w:rFonts w:ascii="Arial" w:hAnsi="Arial" w:cs="Arial"/>
-          <w:sz w:val="28"/>
-          <w:szCs w:val="28"/>
-        </w:rPr>
-        <w:tab/>
-        <w:t>Email</w:t>
-      </w:r>
-    </w:p>
-    <w:p>
-      <w:pPr>
-        <w:spacing w:before="240"/>
-        <w:ind w:left="993"/>
-        <w:jc w:val="both"/>
-        <w:rPr>
-          <w:rFonts w:ascii="Arial" w:hAnsi="Arial" w:cs="Arial"/>
-          <w:sz w:val="28"/>
-          <w:szCs w:val="28"/>
-        </w:rPr>
-      </w:pPr>
-      <w:r>
-        <w:rPr>
-          <w:rFonts w:ascii="Arial" w:hAnsi="Arial" w:cs="Arial"/>
-          <w:sz w:val="28"/>
-          <w:szCs w:val="28"/>
-        </w:rPr>
-        <w:t>•</w:t>
-      </w:r>
-      <w:r>
-        <w:rPr>
-          <w:rFonts w:ascii="Arial" w:hAnsi="Arial" w:cs="Arial"/>
-          <w:sz w:val="28"/>
-          <w:szCs w:val="28"/>
-        </w:rPr>
-        <w:tab/>
-        <w:t>CourseID</w:t>
-      </w:r>
-    </w:p>
+    <w:tbl>
+      <w:tblPr>
+        <w:tblStyle w:val="TableGrid"/>
+        <w:tblW w:w="0" w:type="auto"/>
+        <w:tblLook w:val="04A0" w:firstRow="1" w:lastRow="0" w:firstColumn="1" w:lastColumn="0" w:noHBand="0" w:noVBand="1"/>
+      </w:tblPr>
+      <w:tblGrid>
+        <w:gridCol w:w="2254"/>
+        <w:gridCol w:w="2254"/>
+        <w:gridCol w:w="2254"/>
+        <w:gridCol w:w="2254"/>
+      </w:tblGrid>
+      <w:tr>
+        <w:tc>
+          <w:tcPr>
+            <w:tcW w:w="2254" w:type="dxa"/>
+          </w:tcPr>
+          <w:p>
+            <w:pPr>
+              <w:jc w:val="center"/>
+              <w:rPr>
+                <w:b/>
+              </w:rPr>
+            </w:pPr>
+            <w:r>
+              <w:rPr>
+                <w:b/>
+              </w:rPr>
+              <w:t>Users</w:t>
+            </w:r>
+          </w:p>
+        </w:tc>
+        <w:tc>
+          <w:tcPr>
+            <w:tcW w:w="2254" w:type="dxa"/>
+          </w:tcPr>
+          <w:p>
+            <w:pPr>
+              <w:jc w:val="center"/>
+              <w:rPr>
+                <w:b/>
+              </w:rPr>
+            </w:pPr>
+            <w:r>
+              <w:rPr>
+                <w:b/>
+              </w:rPr>
+              <w:t>Industry</w:t>
+            </w:r>
+          </w:p>
+        </w:tc>
+        <w:tc>
+          <w:tcPr>
+            <w:tcW w:w="2254" w:type="dxa"/>
+          </w:tcPr>
+          <w:p>
+            <w:pPr>
+              <w:jc w:val="center"/>
+              <w:rPr>
+                <w:b/>
+              </w:rPr>
+            </w:pPr>
+            <w:r>
+              <w:rPr>
+                <w:b/>
+              </w:rPr>
+              <w:t>Courses</w:t>
+            </w:r>
+          </w:p>
+        </w:tc>
+        <w:tc>
+          <w:tcPr>
+            <w:tcW w:w="2254" w:type="dxa"/>
+          </w:tcPr>
+          <w:p>
+            <w:pPr>
+              <w:jc w:val="center"/>
+              <w:rPr>
+                <w:b/>
+              </w:rPr>
+            </w:pPr>
+            <w:r>
+              <w:rPr>
+                <w:b/>
+              </w:rPr>
+              <w:t>Units</w:t>
+            </w:r>
+          </w:p>
+        </w:tc>
+      </w:tr>
+      <w:tr>
+        <w:tc>
+          <w:tcPr>
+            <w:tcW w:w="2254" w:type="dxa"/>
+          </w:tcPr>
+          <w:p>
+            <w:r>
+              <w:t>ID</w:t>
+            </w:r>
+          </w:p>
+        </w:tc>
+        <w:tc>
+          <w:tcPr>
+            <w:tcW w:w="2254" w:type="dxa"/>
+          </w:tcPr>
+          <w:p>
+            <w:r>
+              <w:t>ID</w:t>
+            </w:r>
+          </w:p>
+        </w:tc>
+        <w:tc>
+          <w:tcPr>
+            <w:tcW w:w="2254" w:type="dxa"/>
+          </w:tcPr>
+          <w:p>
+            <w:r>
+              <w:t>ID</w:t>
+            </w:r>
+          </w:p>
+        </w:tc>
+        <w:tc>
+          <w:tcPr>
+            <w:tcW w:w="2254" w:type="dxa"/>
+          </w:tcPr>
+          <w:p>
+            <w:r>
+              <w:t>ID</w:t>
+            </w:r>
+          </w:p>
+        </w:tc>
+      </w:tr>
+      <w:tr>
+        <w:tc>
+          <w:tcPr>
+            <w:tcW w:w="2254" w:type="dxa"/>
+          </w:tcPr>
+          <w:p>
+            <w:r>
+              <w:t>Username</w:t>
+            </w:r>
+          </w:p>
+        </w:tc>
+        <w:tc>
+          <w:tcPr>
+            <w:tcW w:w="2254" w:type="dxa"/>
+          </w:tcPr>
+          <w:p>
+            <w:r>
+              <w:t>Name</w:t>
+            </w:r>
+          </w:p>
+        </w:tc>
+        <w:tc>
+          <w:tcPr>
+            <w:tcW w:w="2254" w:type="dxa"/>
+          </w:tcPr>
+          <w:p>
+            <w:r>
+              <w:t>Code</w:t>
+            </w:r>
+          </w:p>
+        </w:tc>
+        <w:tc>
+          <w:tcPr>
+            <w:tcW w:w="2254" w:type="dxa"/>
+          </w:tcPr>
+          <w:p>
+            <w:r>
+              <w:t>Code</w:t>
+            </w:r>
+          </w:p>
+        </w:tc>
+      </w:tr>
+      <w:tr>
+        <w:tc>
+          <w:tcPr>
+            <w:tcW w:w="2254" w:type="dxa"/>
+          </w:tcPr>
+          <w:p>
+            <w:r>
+              <w:t>Password</w:t>
+            </w:r>
+          </w:p>
+        </w:tc>
+        <w:tc>
+          <w:tcPr>
+            <w:tcW w:w="2254" w:type="dxa"/>
+          </w:tcPr>
+          <w:p/>
+        </w:tc>
+        <w:tc>
+          <w:tcPr>
+            <w:tcW w:w="2254" w:type="dxa"/>
+          </w:tcPr>
+          <w:p>
+            <w:r>
+              <w:t>Name</w:t>
+            </w:r>
+          </w:p>
+        </w:tc>
+        <w:tc>
+          <w:tcPr>
+            <w:tcW w:w="2254" w:type="dxa"/>
+          </w:tcPr>
+          <w:p>
+            <w:r>
+              <w:t>Description</w:t>
+            </w:r>
+          </w:p>
+        </w:tc>
+      </w:tr>
+      <w:tr>
+        <w:tc>
+          <w:tcPr>
+            <w:tcW w:w="2254" w:type="dxa"/>
+          </w:tcPr>
+          <w:p>
+            <w:r>
+              <w:t>Email</w:t>
+            </w:r>
+          </w:p>
+        </w:tc>
+        <w:tc>
+          <w:tcPr>
+            <w:tcW w:w="2254" w:type="dxa"/>
+          </w:tcPr>
+          <w:p/>
+        </w:tc>
+        <w:tc>
+          <w:tcPr>
+            <w:tcW w:w="2254" w:type="dxa"/>
+          </w:tcPr>
+          <w:p>
+            <w:r>
+              <w:t>Level</w:t>
+            </w:r>
+          </w:p>
+        </w:tc>
+        <w:tc>
+          <w:tcPr>
+            <w:tcW w:w="2254" w:type="dxa"/>
+          </w:tcPr>
+          <w:p>
+            <w:proofErr w:type="spellStart"/>
+            <w:r>
+              <w:t>CourseID</w:t>
+            </w:r>
+            <w:proofErr w:type="spellEnd"/>
+          </w:p>
+        </w:tc>
+      </w:tr>
+      <w:tr>
+        <w:tc>
+          <w:tcPr>
+            <w:tcW w:w="2254" w:type="dxa"/>
+          </w:tcPr>
+          <w:p>
+            <w:proofErr w:type="spellStart"/>
+            <w:r>
+              <w:t>CourseID</w:t>
+            </w:r>
+            <w:proofErr w:type="spellEnd"/>
+          </w:p>
+        </w:tc>
+        <w:tc>
+          <w:tcPr>
+            <w:tcW w:w="2254" w:type="dxa"/>
+          </w:tcPr>
+          <w:p/>
+        </w:tc>
+        <w:tc>
+          <w:tcPr>
+            <w:tcW w:w="2254" w:type="dxa"/>
+          </w:tcPr>
+          <w:p>
+            <w:proofErr w:type="spellStart"/>
+            <w:r>
+              <w:t>IndustryID</w:t>
+            </w:r>
+            <w:proofErr w:type="spellEnd"/>
+          </w:p>
+        </w:tc>
+        <w:tc>
+          <w:tcPr>
+            <w:tcW w:w="2254" w:type="dxa"/>
+          </w:tcPr>
+          <w:p/>
+        </w:tc>
+      </w:tr>
+      <w:tr>
+        <w:tc>
+          <w:tcPr>
+            <w:tcW w:w="2254" w:type="dxa"/>
+          </w:tcPr>
+          <w:p>
+            <w:r>
+              <w:t>Time</w:t>
+            </w:r>
+          </w:p>
+        </w:tc>
+        <w:tc>
+          <w:tcPr>
+            <w:tcW w:w="2254" w:type="dxa"/>
+          </w:tcPr>
+          <w:p/>
+        </w:tc>
+        <w:tc>
+          <w:tcPr>
+            <w:tcW w:w="2254" w:type="dxa"/>
+          </w:tcPr>
+          <w:p/>
+        </w:tc>
+        <w:tc>
+          <w:tcPr>
+            <w:tcW w:w="2254" w:type="dxa"/>
+          </w:tcPr>
+          <w:p/>
+        </w:tc>
+      </w:tr>
+      <w:tr>
+        <w:tc>
+          <w:tcPr>
+            <w:tcW w:w="2254" w:type="dxa"/>
+          </w:tcPr>
+          <w:p>
+            <w:r>
+              <w:t>Access</w:t>
+            </w:r>
+          </w:p>
+        </w:tc>
+        <w:tc>
+          <w:tcPr>
+            <w:tcW w:w="2254" w:type="dxa"/>
+          </w:tcPr>
+          <w:p/>
+        </w:tc>
+        <w:tc>
+          <w:tcPr>
+            <w:tcW w:w="2254" w:type="dxa"/>
+          </w:tcPr>
+          <w:p/>
+        </w:tc>
+        <w:tc>
+          <w:tcPr>
+            <w:tcW w:w="2254" w:type="dxa"/>
+          </w:tcPr>
+          <w:p/>
+        </w:tc>
+      </w:tr>
+    </w:tbl>
     <w:p>
       <w:pPr>
         <w:pStyle w:val="Heading1"/>
         <w:rPr>
+          <w:rFonts w:asciiTheme="minorHAnsi" w:eastAsiaTheme="minorHAnsi" w:hAnsiTheme="minorHAnsi" w:cstheme="minorBidi"/>
+          <w:color w:val="auto"/>
+          <w:sz w:val="22"/>
+          <w:szCs w:val="22"/>
+        </w:rPr>
+      </w:pPr>
+      <w:bookmarkStart w:id="8" w:name="_Toc514859159"/>
+      <w:bookmarkStart w:id="9" w:name="_GoBack"/>
+      <w:bookmarkEnd w:id="9"/>
+    </w:p>
+    <w:p>
+      <w:pPr>
+        <w:pStyle w:val="Heading1"/>
+        <w:rPr>
           <w:rFonts w:ascii="Arial" w:hAnsi="Arial" w:cs="Arial"/>
           <w:b/>
         </w:rPr>
       </w:pPr>
-      <w:bookmarkStart w:id="8" w:name="_Toc514859159"/>
       <w:r>
         <w:rPr>
           <w:rFonts w:ascii="Arial" w:hAnsi="Arial" w:cs="Arial"/>
@@ -4476,13 +4742,41 @@
         </w:rPr>
         <w:t>uggers, database MSQL, Java, GUI and project management tools (</w:t>
       </w:r>
-      <w:r>
-        <w:rPr>
-          <w:rFonts w:ascii="Arial" w:hAnsi="Arial" w:cs="Arial"/>
-          <w:sz w:val="28"/>
-          <w:szCs w:val="28"/>
-        </w:rPr>
-        <w:t xml:space="preserve">Zoho, Git, etc). </w:t>
+      <w:proofErr w:type="spellStart"/>
+      <w:r>
+        <w:rPr>
+          <w:rFonts w:ascii="Arial" w:hAnsi="Arial" w:cs="Arial"/>
+          <w:sz w:val="28"/>
+          <w:szCs w:val="28"/>
+        </w:rPr>
+        <w:t>Zoho</w:t>
+      </w:r>
+      <w:proofErr w:type="spellEnd"/>
+      <w:r>
+        <w:rPr>
+          <w:rFonts w:ascii="Arial" w:hAnsi="Arial" w:cs="Arial"/>
+          <w:sz w:val="28"/>
+          <w:szCs w:val="28"/>
+        </w:rPr>
+        <w:t xml:space="preserve">, Git, </w:t>
+      </w:r>
+      <w:proofErr w:type="spellStart"/>
+      <w:r>
+        <w:rPr>
+          <w:rFonts w:ascii="Arial" w:hAnsi="Arial" w:cs="Arial"/>
+          <w:sz w:val="28"/>
+          <w:szCs w:val="28"/>
+        </w:rPr>
+        <w:t>etc</w:t>
+      </w:r>
+      <w:proofErr w:type="spellEnd"/>
+      <w:r>
+        <w:rPr>
+          <w:rFonts w:ascii="Arial" w:hAnsi="Arial" w:cs="Arial"/>
+          <w:sz w:val="28"/>
+          <w:szCs w:val="28"/>
+        </w:rPr>
+        <w:t xml:space="preserve">). </w:t>
       </w:r>
     </w:p>
     <w:p>
@@ -5445,7 +5739,7 @@
           <w:b/>
         </w:rPr>
       </w:pPr>
-      <w:bookmarkStart w:id="9" w:name="_Toc514859160"/>
+      <w:bookmarkStart w:id="10" w:name="_Toc514859160"/>
       <w:r>
         <w:rPr>
           <w:rFonts w:ascii="Arial" w:hAnsi="Arial" w:cs="Arial"/>
@@ -5461,7 +5755,7 @@
         <w:tab/>
         <w:t>Proposed project</w:t>
       </w:r>
-      <w:bookmarkEnd w:id="9"/>
+      <w:bookmarkEnd w:id="10"/>
     </w:p>
     <w:p>
       <w:pPr>
@@ -5547,7 +5841,7 @@
           <w:b/>
         </w:rPr>
       </w:pPr>
-      <w:bookmarkStart w:id="10" w:name="_Toc514859161"/>
+      <w:bookmarkStart w:id="11" w:name="_Toc514859161"/>
       <w:r>
         <w:rPr>
           <w:rFonts w:ascii="Arial" w:hAnsi="Arial" w:cs="Arial"/>
@@ -5563,7 +5857,7 @@
         <w:tab/>
         <w:t>Timeline and Project process</w:t>
       </w:r>
-      <w:bookmarkEnd w:id="10"/>
+      <w:bookmarkEnd w:id="11"/>
     </w:p>
     <w:p>
       <w:pPr>
@@ -5632,6 +5926,7 @@
         </w:rPr>
         <w:t>(</w:t>
       </w:r>
+      <w:proofErr w:type="spellStart"/>
       <w:r>
         <w:rPr>
           <w:rFonts w:ascii="Arial" w:hAnsi="Arial" w:cs="Arial"/>
@@ -5640,6 +5935,7 @@
         </w:rPr>
         <w:t>Zoho</w:t>
       </w:r>
+      <w:proofErr w:type="spellEnd"/>
       <w:r>
         <w:rPr>
           <w:rFonts w:ascii="Arial" w:hAnsi="Arial" w:cs="Arial"/>
@@ -5747,13 +6043,41 @@
         </w:rPr>
         <w:t xml:space="preserve">done in </w:t>
       </w:r>
-      <w:r>
-        <w:rPr>
-          <w:rFonts w:ascii="Arial" w:hAnsi="Arial" w:cs="Arial"/>
-          <w:sz w:val="28"/>
-          <w:szCs w:val="28"/>
-        </w:rPr>
-        <w:t xml:space="preserve">Zoho, wireframing, Git, accounting, communication, file management, etc. </w:t>
+      <w:proofErr w:type="spellStart"/>
+      <w:r>
+        <w:rPr>
+          <w:rFonts w:ascii="Arial" w:hAnsi="Arial" w:cs="Arial"/>
+          <w:sz w:val="28"/>
+          <w:szCs w:val="28"/>
+        </w:rPr>
+        <w:t>Zoho</w:t>
+      </w:r>
+      <w:proofErr w:type="spellEnd"/>
+      <w:r>
+        <w:rPr>
+          <w:rFonts w:ascii="Arial" w:hAnsi="Arial" w:cs="Arial"/>
+          <w:sz w:val="28"/>
+          <w:szCs w:val="28"/>
+        </w:rPr>
+        <w:t xml:space="preserve">, </w:t>
+      </w:r>
+      <w:proofErr w:type="spellStart"/>
+      <w:r>
+        <w:rPr>
+          <w:rFonts w:ascii="Arial" w:hAnsi="Arial" w:cs="Arial"/>
+          <w:sz w:val="28"/>
+          <w:szCs w:val="28"/>
+        </w:rPr>
+        <w:t>wireframing</w:t>
+      </w:r>
+      <w:proofErr w:type="spellEnd"/>
+      <w:r>
+        <w:rPr>
+          <w:rFonts w:ascii="Arial" w:hAnsi="Arial" w:cs="Arial"/>
+          <w:sz w:val="28"/>
+          <w:szCs w:val="28"/>
+        </w:rPr>
+        <w:t xml:space="preserve">, Git, accounting, communication, file management, etc. </w:t>
       </w:r>
     </w:p>
     <w:p>
@@ -6044,6 +6368,7 @@
           <w:szCs w:val="28"/>
         </w:rPr>
       </w:pPr>
+      <w:proofErr w:type="spellStart"/>
       <w:r>
         <w:rPr>
           <w:rFonts w:ascii="Arial" w:hAnsi="Arial" w:cs="Arial"/>
@@ -6053,6 +6378,7 @@
         </w:rPr>
         <w:t>Wireframing</w:t>
       </w:r>
+      <w:proofErr w:type="spellEnd"/>
       <w:r>
         <w:rPr>
           <w:rFonts w:ascii="Arial" w:hAnsi="Arial" w:cs="Arial"/>
@@ -6535,7 +6861,7 @@
           <w:b/>
         </w:rPr>
       </w:pPr>
-      <w:bookmarkStart w:id="11" w:name="_Toc514859162"/>
+      <w:bookmarkStart w:id="12" w:name="_Toc514859162"/>
       <w:r>
         <w:rPr>
           <w:rFonts w:ascii="Arial" w:hAnsi="Arial" w:cs="Arial"/>
@@ -6551,7 +6877,7 @@
         <w:tab/>
         <w:t>Budget</w:t>
       </w:r>
-      <w:bookmarkEnd w:id="11"/>
+      <w:bookmarkEnd w:id="12"/>
     </w:p>
     <w:p>
       <w:pPr>
@@ -7195,7 +7521,7 @@
           <w:b/>
         </w:rPr>
       </w:pPr>
-      <w:bookmarkStart w:id="12" w:name="_Toc514859163"/>
+      <w:bookmarkStart w:id="13" w:name="_Toc514859163"/>
       <w:r>
         <w:rPr>
           <w:rFonts w:ascii="Arial" w:hAnsi="Arial" w:cs="Arial"/>
@@ -7212,7 +7538,7 @@
         <w:tab/>
         <w:t>Sample Screens and Reports</w:t>
       </w:r>
-      <w:bookmarkEnd w:id="12"/>
+      <w:bookmarkEnd w:id="13"/>
       <w:r>
         <w:rPr>
           <w:rFonts w:ascii="Arial" w:hAnsi="Arial" w:cs="Arial"/>
@@ -7237,7 +7563,7 @@
           <w:noProof/>
           <w:sz w:val="32"/>
           <w:szCs w:val="32"/>
-          <w:lang w:val="en-AU" w:eastAsia="zh-CN"/>
+          <w:lang w:val="en-AU" w:eastAsia="en-AU"/>
         </w:rPr>
         <w:drawing>
           <wp:anchor distT="0" distB="0" distL="114300" distR="114300" simplePos="0" relativeHeight="251664384" behindDoc="1" locked="0" layoutInCell="1" allowOverlap="1" wp14:anchorId="58CDF2AD" wp14:editId="051C7D13">
@@ -7308,7 +7634,7 @@
           <w:noProof/>
           <w:sz w:val="32"/>
           <w:szCs w:val="32"/>
-          <w:lang w:val="en-AU" w:eastAsia="zh-CN"/>
+          <w:lang w:val="en-AU" w:eastAsia="en-AU"/>
         </w:rPr>
         <w:drawing>
           <wp:anchor distT="0" distB="0" distL="114300" distR="114300" simplePos="0" relativeHeight="251661312" behindDoc="1" locked="0" layoutInCell="1" allowOverlap="1" wp14:anchorId="0F5F8632" wp14:editId="5961F35A">
@@ -7640,7 +7966,7 @@
           <w:b/>
         </w:rPr>
       </w:pPr>
-      <w:bookmarkStart w:id="13" w:name="_Toc514859164"/>
+      <w:bookmarkStart w:id="14" w:name="_Toc514859164"/>
       <w:r>
         <w:rPr>
           <w:rFonts w:ascii="Arial" w:hAnsi="Arial" w:cs="Arial"/>
@@ -7657,7 +7983,7 @@
         <w:tab/>
         <w:t>Database</w:t>
       </w:r>
-      <w:bookmarkEnd w:id="13"/>
+      <w:bookmarkEnd w:id="14"/>
     </w:p>
     <w:p>
       <w:pPr>
@@ -7674,7 +8000,7 @@
           <w:noProof/>
           <w:sz w:val="32"/>
           <w:szCs w:val="32"/>
-          <w:lang w:val="en-AU" w:eastAsia="zh-CN"/>
+          <w:lang w:val="en-AU" w:eastAsia="en-AU"/>
         </w:rPr>
         <w:drawing>
           <wp:inline distT="0" distB="0" distL="0" distR="0" wp14:anchorId="5FE48B9E" wp14:editId="7DEF41AC">
@@ -7767,7 +8093,7 @@
           <w:b/>
         </w:rPr>
       </w:pPr>
-      <w:bookmarkStart w:id="14" w:name="_Toc514859165"/>
+      <w:bookmarkStart w:id="15" w:name="_Toc514859165"/>
       <w:r>
         <w:rPr>
           <w:rFonts w:ascii="Arial" w:hAnsi="Arial" w:cs="Arial"/>
@@ -7784,7 +8110,7 @@
         <w:tab/>
         <w:t>Data Flow Diagrams</w:t>
       </w:r>
-      <w:bookmarkEnd w:id="14"/>
+      <w:bookmarkEnd w:id="15"/>
     </w:p>
     <w:p>
       <w:pPr>
@@ -7802,7 +8128,7 @@
           <w:noProof/>
           <w:sz w:val="32"/>
           <w:szCs w:val="32"/>
-          <w:lang w:val="en-AU" w:eastAsia="zh-CN"/>
+          <w:lang w:val="en-AU" w:eastAsia="en-AU"/>
         </w:rPr>
         <w:drawing>
           <wp:inline distT="0" distB="0" distL="0" distR="0" wp14:anchorId="01A77540" wp14:editId="59086008">
@@ -7873,7 +8199,7 @@
           <w:b/>
         </w:rPr>
       </w:pPr>
-      <w:bookmarkStart w:id="15" w:name="_Toc514859166"/>
+      <w:bookmarkStart w:id="16" w:name="_Toc514859166"/>
       <w:r>
         <w:rPr>
           <w:rFonts w:ascii="Arial" w:hAnsi="Arial" w:cs="Arial"/>
@@ -7896,7 +8222,7 @@
         </w:rPr>
         <w:t>UML Diagrams</w:t>
       </w:r>
-      <w:bookmarkEnd w:id="15"/>
+      <w:bookmarkEnd w:id="16"/>
     </w:p>
     <w:p>
       <w:pPr>
@@ -7911,7 +8237,7 @@
       <w:r>
         <w:rPr>
           <w:noProof/>
-          <w:lang w:val="en-AU" w:eastAsia="zh-CN"/>
+          <w:lang w:val="en-AU" w:eastAsia="en-AU"/>
         </w:rPr>
         <w:drawing>
           <wp:inline distT="0" distB="0" distL="0" distR="0" wp14:anchorId="22089FB8" wp14:editId="0E22C639">
@@ -7979,6 +8305,7 @@
           <w:noProof/>
           <w:sz w:val="28"/>
           <w:szCs w:val="28"/>
+          <w:lang w:val="en-AU" w:eastAsia="en-AU"/>
         </w:rPr>
         <w:drawing>
           <wp:inline distT="0" distB="0" distL="0" distR="0" wp14:anchorId="4F1221D6" wp14:editId="52B404C6">
@@ -8046,6 +8373,7 @@
           <w:noProof/>
           <w:sz w:val="28"/>
           <w:szCs w:val="28"/>
+          <w:lang w:val="en-AU" w:eastAsia="en-AU"/>
         </w:rPr>
         <w:lastRenderedPageBreak/>
         <w:drawing>
@@ -8114,6 +8442,7 @@
           <w:noProof/>
           <w:sz w:val="28"/>
           <w:szCs w:val="28"/>
+          <w:lang w:val="en-AU" w:eastAsia="en-AU"/>
         </w:rPr>
         <w:drawing>
           <wp:inline distT="0" distB="0" distL="0" distR="0" wp14:anchorId="52397D1C" wp14:editId="28270418">
@@ -8181,6 +8510,7 @@
           <w:noProof/>
           <w:sz w:val="28"/>
           <w:szCs w:val="28"/>
+          <w:lang w:val="en-AU" w:eastAsia="en-AU"/>
         </w:rPr>
         <w:lastRenderedPageBreak/>
         <w:drawing>
@@ -8351,13 +8681,10 @@
           <w:b/>
         </w:rPr>
       </w:pPr>
-      <w:bookmarkStart w:id="16" w:name="_Toc514859167"/>
+      <w:bookmarkStart w:id="17" w:name="_Toc514859167"/>
     </w:p>
     <w:p/>
-    <w:p>
-      <w:bookmarkStart w:id="17" w:name="_GoBack"/>
-      <w:bookmarkEnd w:id="17"/>
-    </w:p>
+    <w:p/>
     <w:p>
       <w:pPr>
         <w:pStyle w:val="Heading1"/>
@@ -8389,7 +8716,7 @@
         </w:rPr>
         <w:t>iagrams</w:t>
       </w:r>
-      <w:bookmarkEnd w:id="16"/>
+      <w:bookmarkEnd w:id="17"/>
     </w:p>
     <w:p>
       <w:pPr>
@@ -8407,7 +8734,7 @@
           <w:noProof/>
           <w:sz w:val="32"/>
           <w:szCs w:val="32"/>
-          <w:lang w:val="en-AU" w:eastAsia="zh-CN"/>
+          <w:lang w:val="en-AU" w:eastAsia="en-AU"/>
         </w:rPr>
         <w:drawing>
           <wp:anchor distT="0" distB="0" distL="114300" distR="114300" simplePos="0" relativeHeight="251663360" behindDoc="1" locked="0" layoutInCell="1" allowOverlap="1" wp14:anchorId="06AA3460" wp14:editId="4AA7FBB3">
@@ -8733,13 +9060,29 @@
           <w:rFonts w:ascii="Arial" w:hAnsi="Arial" w:cs="Arial"/>
           <w:b/>
         </w:rPr>
-        <w:t xml:space="preserve">Screen shots of Zoho </w:t>
-      </w:r>
+        <w:t xml:space="preserve">Screen shots of </w:t>
+      </w:r>
+      <w:proofErr w:type="spellStart"/>
       <w:r>
         <w:rPr>
           <w:rFonts w:ascii="Arial" w:hAnsi="Arial" w:cs="Arial"/>
           <w:b/>
         </w:rPr>
+        <w:t>Zoho</w:t>
+      </w:r>
+      <w:proofErr w:type="spellEnd"/>
+      <w:r>
+        <w:rPr>
+          <w:rFonts w:ascii="Arial" w:hAnsi="Arial" w:cs="Arial"/>
+          <w:b/>
+        </w:rPr>
+        <w:t xml:space="preserve"> </w:t>
+      </w:r>
+      <w:r>
+        <w:rPr>
+          <w:rFonts w:ascii="Arial" w:hAnsi="Arial" w:cs="Arial"/>
+          <w:b/>
+        </w:rPr>
         <w:t>project management for David</w:t>
       </w:r>
       <w:bookmarkEnd w:id="18"/>
@@ -8757,7 +9100,7 @@
       <w:r>
         <w:rPr>
           <w:noProof/>
-          <w:lang w:val="en-AU" w:eastAsia="zh-CN"/>
+          <w:lang w:val="en-AU" w:eastAsia="en-AU"/>
         </w:rPr>
         <w:drawing>
           <wp:inline distT="0" distB="0" distL="0" distR="0" wp14:anchorId="296FDE0A" wp14:editId="43A60192">
@@ -8836,7 +9179,7 @@
           <w:noProof/>
           <w:sz w:val="32"/>
           <w:szCs w:val="32"/>
-          <w:lang w:val="en-AU" w:eastAsia="zh-CN"/>
+          <w:lang w:val="en-AU" w:eastAsia="en-AU"/>
         </w:rPr>
         <w:drawing>
           <wp:inline distT="0" distB="0" distL="0" distR="0" wp14:anchorId="52971302" wp14:editId="08C10CD2">
@@ -8959,7 +9302,7 @@
           <w:noProof/>
           <w:sz w:val="32"/>
           <w:szCs w:val="32"/>
-          <w:lang w:val="en-AU" w:eastAsia="zh-CN"/>
+          <w:lang w:val="en-AU" w:eastAsia="en-AU"/>
         </w:rPr>
         <w:lastRenderedPageBreak/>
         <w:drawing>
@@ -9039,7 +9382,7 @@
           <w:noProof/>
           <w:sz w:val="32"/>
           <w:szCs w:val="32"/>
-          <w:lang w:val="en-AU" w:eastAsia="zh-CN"/>
+          <w:lang w:val="en-AU" w:eastAsia="en-AU"/>
         </w:rPr>
         <w:drawing>
           <wp:inline distT="0" distB="0" distL="0" distR="0" wp14:anchorId="2E13A57B" wp14:editId="42C02F42">
@@ -9118,7 +9461,7 @@
           <w:noProof/>
           <w:sz w:val="32"/>
           <w:szCs w:val="32"/>
-          <w:lang w:val="en-AU" w:eastAsia="zh-CN"/>
+          <w:lang w:val="en-AU" w:eastAsia="en-AU"/>
         </w:rPr>
         <w:drawing>
           <wp:inline distT="0" distB="0" distL="0" distR="0" wp14:anchorId="61E1CD11" wp14:editId="2E84FA11">
@@ -9197,7 +9540,7 @@
           <w:noProof/>
           <w:sz w:val="32"/>
           <w:szCs w:val="32"/>
-          <w:lang w:val="en-AU" w:eastAsia="zh-CN"/>
+          <w:lang w:val="en-AU" w:eastAsia="en-AU"/>
         </w:rPr>
         <w:lastRenderedPageBreak/>
         <w:drawing>
@@ -9277,7 +9620,7 @@
           <w:noProof/>
           <w:sz w:val="32"/>
           <w:szCs w:val="32"/>
-          <w:lang w:val="en-AU" w:eastAsia="zh-CN"/>
+          <w:lang w:val="en-AU" w:eastAsia="en-AU"/>
         </w:rPr>
         <w:drawing>
           <wp:inline distT="0" distB="0" distL="0" distR="0" wp14:anchorId="33E9CFE1" wp14:editId="2BD8B13F">
@@ -9356,7 +9699,7 @@
           <w:noProof/>
           <w:sz w:val="32"/>
           <w:szCs w:val="32"/>
-          <w:lang w:val="en-AU" w:eastAsia="zh-CN"/>
+          <w:lang w:val="en-AU" w:eastAsia="en-AU"/>
         </w:rPr>
         <w:drawing>
           <wp:inline distT="0" distB="0" distL="0" distR="0" wp14:anchorId="331494CE" wp14:editId="379D7149">
@@ -9548,6 +9891,20 @@
         <w:t xml:space="preserve"> </w:t>
       </w:r>
     </w:p>
+    <w:p>
+      <w:pPr>
+        <w:rPr>
+          <w:sz w:val="28"/>
+        </w:rPr>
+      </w:pPr>
+    </w:p>
+    <w:p>
+      <w:pPr>
+        <w:rPr>
+          <w:sz w:val="28"/>
+        </w:rPr>
+      </w:pPr>
+    </w:p>
     <w:sectPr>
       <w:footerReference w:type="default" r:id="rId27"/>
       <w:type w:val="continuous"/>
@@ -9562,7 +9919,7 @@
 </file>
 
 <file path=word/endnotes.xml><?xml version="1.0" encoding="utf-8"?>
-<w:endnotes xmlns:wpc="http://schemas.microsoft.com/office/word/2010/wordprocessingCanvas" xmlns:cx="http://schemas.microsoft.com/office/drawing/2014/chartex" xmlns:cx1="http://schemas.microsoft.com/office/drawing/2015/9/8/chartex" xmlns:cx2="http://schemas.microsoft.com/office/drawing/2015/10/21/chartex" xmlns:cx3="http://schemas.microsoft.com/office/drawing/2016/5/9/chartex" xmlns:cx4="http://schemas.microsoft.com/office/drawing/2016/5/10/chartex" xmlns:cx5="http://schemas.microsoft.com/office/drawing/2016/5/11/chartex" xmlns:cx6="http://schemas.microsoft.com/office/drawing/2016/5/12/chartex" xmlns:cx7="http://schemas.microsoft.com/office/drawing/2016/5/13/chartex" xmlns:cx8="http://schemas.microsoft.com/office/drawing/2016/5/14/chartex" xmlns:mc="http://schemas.openxmlformats.org/markup-compatibility/2006" xmlns:aink="http://schemas.microsoft.com/office/drawing/2016/ink" xmlns:am3d="http://schemas.microsoft.com/office/drawing/2017/model3d" xmlns:o="urn:schemas-microsoft-com:office:office" xmlns:r="http://schemas.openxmlformats.org/officeDocument/2006/relationships" xmlns:m="http://schemas.openxmlformats.org/officeDocument/2006/math" xmlns:v="urn:schemas-microsoft-com:vml" xmlns:wp14="http://schemas.microsoft.com/office/word/2010/wordprocessingDrawing" xmlns:wp="http://schemas.openxmlformats.org/drawingml/2006/wordprocessingDrawing" xmlns:w10="urn:schemas-microsoft-com:office:word" xmlns:w="http://schemas.openxmlformats.org/wordprocessingml/2006/main" xmlns:w14="http://schemas.microsoft.com/office/word/2010/wordml" xmlns:w15="http://schemas.microsoft.com/office/word/2012/wordml" xmlns:w16cid="http://schemas.microsoft.com/office/word/2016/wordml/cid" xmlns:w16se="http://schemas.microsoft.com/office/word/2015/wordml/symex" xmlns:wpg="http://schemas.microsoft.com/office/word/2010/wordprocessingGroup" xmlns:wpi="http://schemas.microsoft.com/office/word/2010/wordprocessingInk" xmlns:wne="http://schemas.microsoft.com/office/word/2006/wordml" xmlns:wps="http://schemas.microsoft.com/office/word/2010/wordprocessingShape" mc:Ignorable="w14 w15 w16se w16cid wp14">
+<w:endnotes xmlns:wpc="http://schemas.microsoft.com/office/word/2010/wordprocessingCanvas" xmlns:mc="http://schemas.openxmlformats.org/markup-compatibility/2006" xmlns:o="urn:schemas-microsoft-com:office:office" xmlns:r="http://schemas.openxmlformats.org/officeDocument/2006/relationships" xmlns:m="http://schemas.openxmlformats.org/officeDocument/2006/math" xmlns:v="urn:schemas-microsoft-com:vml" xmlns:wp14="http://schemas.microsoft.com/office/word/2010/wordprocessingDrawing" xmlns:wp="http://schemas.openxmlformats.org/drawingml/2006/wordprocessingDrawing" xmlns:w10="urn:schemas-microsoft-com:office:word" xmlns:w="http://schemas.openxmlformats.org/wordprocessingml/2006/main" xmlns:w14="http://schemas.microsoft.com/office/word/2010/wordml" xmlns:w15="http://schemas.microsoft.com/office/word/2012/wordml" xmlns:wpg="http://schemas.microsoft.com/office/word/2010/wordprocessingGroup" xmlns:wpi="http://schemas.microsoft.com/office/word/2010/wordprocessingInk" xmlns:wne="http://schemas.microsoft.com/office/word/2006/wordml" xmlns:wps="http://schemas.microsoft.com/office/word/2010/wordprocessingShape" mc:Ignorable="w14 w15 wp14">
   <w:endnote w:type="separator" w:id="-1">
     <w:p>
       <w:pPr>
@@ -9587,7 +9944,7 @@
 </file>
 
 <file path=word/footer1.xml><?xml version="1.0" encoding="utf-8"?>
-<w:ftr xmlns:wpc="http://schemas.microsoft.com/office/word/2010/wordprocessingCanvas" xmlns:cx="http://schemas.microsoft.com/office/drawing/2014/chartex" xmlns:cx1="http://schemas.microsoft.com/office/drawing/2015/9/8/chartex" xmlns:cx2="http://schemas.microsoft.com/office/drawing/2015/10/21/chartex" xmlns:cx3="http://schemas.microsoft.com/office/drawing/2016/5/9/chartex" xmlns:cx4="http://schemas.microsoft.com/office/drawing/2016/5/10/chartex" xmlns:cx5="http://schemas.microsoft.com/office/drawing/2016/5/11/chartex" xmlns:cx6="http://schemas.microsoft.com/office/drawing/2016/5/12/chartex" xmlns:cx7="http://schemas.microsoft.com/office/drawing/2016/5/13/chartex" xmlns:cx8="http://schemas.microsoft.com/office/drawing/2016/5/14/chartex" xmlns:mc="http://schemas.openxmlformats.org/markup-compatibility/2006" xmlns:aink="http://schemas.microsoft.com/office/drawing/2016/ink" xmlns:am3d="http://schemas.microsoft.com/office/drawing/2017/model3d" xmlns:o="urn:schemas-microsoft-com:office:office" xmlns:r="http://schemas.openxmlformats.org/officeDocument/2006/relationships" xmlns:m="http://schemas.openxmlformats.org/officeDocument/2006/math" xmlns:v="urn:schemas-microsoft-com:vml" xmlns:wp14="http://schemas.microsoft.com/office/word/2010/wordprocessingDrawing" xmlns:wp="http://schemas.openxmlformats.org/drawingml/2006/wordprocessingDrawing" xmlns:w10="urn:schemas-microsoft-com:office:word" xmlns:w="http://schemas.openxmlformats.org/wordprocessingml/2006/main" xmlns:w14="http://schemas.microsoft.com/office/word/2010/wordml" xmlns:w15="http://schemas.microsoft.com/office/word/2012/wordml" xmlns:w16cid="http://schemas.microsoft.com/office/word/2016/wordml/cid" xmlns:w16se="http://schemas.microsoft.com/office/word/2015/wordml/symex" xmlns:wpg="http://schemas.microsoft.com/office/word/2010/wordprocessingGroup" xmlns:wpi="http://schemas.microsoft.com/office/word/2010/wordprocessingInk" xmlns:wne="http://schemas.microsoft.com/office/word/2006/wordml" xmlns:wps="http://schemas.microsoft.com/office/word/2010/wordprocessingShape" mc:Ignorable="w14 w15 w16se w16cid wp14">
+<w:ftr xmlns:wpc="http://schemas.microsoft.com/office/word/2010/wordprocessingCanvas" xmlns:mc="http://schemas.openxmlformats.org/markup-compatibility/2006" xmlns:o="urn:schemas-microsoft-com:office:office" xmlns:r="http://schemas.openxmlformats.org/officeDocument/2006/relationships" xmlns:m="http://schemas.openxmlformats.org/officeDocument/2006/math" xmlns:v="urn:schemas-microsoft-com:vml" xmlns:wp14="http://schemas.microsoft.com/office/word/2010/wordprocessingDrawing" xmlns:wp="http://schemas.openxmlformats.org/drawingml/2006/wordprocessingDrawing" xmlns:w10="urn:schemas-microsoft-com:office:word" xmlns:w="http://schemas.openxmlformats.org/wordprocessingml/2006/main" xmlns:w14="http://schemas.microsoft.com/office/word/2010/wordml" xmlns:w15="http://schemas.microsoft.com/office/word/2012/wordml" xmlns:wpg="http://schemas.microsoft.com/office/word/2010/wordprocessingGroup" xmlns:wpi="http://schemas.microsoft.com/office/word/2010/wordprocessingInk" xmlns:wne="http://schemas.microsoft.com/office/word/2006/wordml" xmlns:wps="http://schemas.microsoft.com/office/word/2010/wordprocessingShape" mc:Ignorable="w14 w15 wp14">
   <w:sdt>
     <w:sdtPr>
       <w:id w:val="-276103441"/>
@@ -9613,7 +9970,7 @@
             <w:noProof/>
             <w:sz w:val="28"/>
             <w:szCs w:val="28"/>
-            <w:lang w:val="en-AU" w:eastAsia="zh-CN"/>
+            <w:lang w:val="en-AU" w:eastAsia="en-AU"/>
           </w:rPr>
           <mc:AlternateContent>
             <mc:Choice Requires="wps">
@@ -9744,7 +10101,7 @@
 </file>
 
 <file path=word/footer2.xml><?xml version="1.0" encoding="utf-8"?>
-<w:ftr xmlns:wpc="http://schemas.microsoft.com/office/word/2010/wordprocessingCanvas" xmlns:cx="http://schemas.microsoft.com/office/drawing/2014/chartex" xmlns:cx1="http://schemas.microsoft.com/office/drawing/2015/9/8/chartex" xmlns:cx2="http://schemas.microsoft.com/office/drawing/2015/10/21/chartex" xmlns:cx3="http://schemas.microsoft.com/office/drawing/2016/5/9/chartex" xmlns:cx4="http://schemas.microsoft.com/office/drawing/2016/5/10/chartex" xmlns:cx5="http://schemas.microsoft.com/office/drawing/2016/5/11/chartex" xmlns:cx6="http://schemas.microsoft.com/office/drawing/2016/5/12/chartex" xmlns:cx7="http://schemas.microsoft.com/office/drawing/2016/5/13/chartex" xmlns:cx8="http://schemas.microsoft.com/office/drawing/2016/5/14/chartex" xmlns:mc="http://schemas.openxmlformats.org/markup-compatibility/2006" xmlns:aink="http://schemas.microsoft.com/office/drawing/2016/ink" xmlns:am3d="http://schemas.microsoft.com/office/drawing/2017/model3d" xmlns:o="urn:schemas-microsoft-com:office:office" xmlns:r="http://schemas.openxmlformats.org/officeDocument/2006/relationships" xmlns:m="http://schemas.openxmlformats.org/officeDocument/2006/math" xmlns:v="urn:schemas-microsoft-com:vml" xmlns:wp14="http://schemas.microsoft.com/office/word/2010/wordprocessingDrawing" xmlns:wp="http://schemas.openxmlformats.org/drawingml/2006/wordprocessingDrawing" xmlns:w10="urn:schemas-microsoft-com:office:word" xmlns:w="http://schemas.openxmlformats.org/wordprocessingml/2006/main" xmlns:w14="http://schemas.microsoft.com/office/word/2010/wordml" xmlns:w15="http://schemas.microsoft.com/office/word/2012/wordml" xmlns:w16cid="http://schemas.microsoft.com/office/word/2016/wordml/cid" xmlns:w16se="http://schemas.microsoft.com/office/word/2015/wordml/symex" xmlns:wpg="http://schemas.microsoft.com/office/word/2010/wordprocessingGroup" xmlns:wpi="http://schemas.microsoft.com/office/word/2010/wordprocessingInk" xmlns:wne="http://schemas.microsoft.com/office/word/2006/wordml" xmlns:wps="http://schemas.microsoft.com/office/word/2010/wordprocessingShape" mc:Ignorable="w14 w15 w16se w16cid wp14">
+<w:ftr xmlns:wpc="http://schemas.microsoft.com/office/word/2010/wordprocessingCanvas" xmlns:mc="http://schemas.openxmlformats.org/markup-compatibility/2006" xmlns:o="urn:schemas-microsoft-com:office:office" xmlns:r="http://schemas.openxmlformats.org/officeDocument/2006/relationships" xmlns:m="http://schemas.openxmlformats.org/officeDocument/2006/math" xmlns:v="urn:schemas-microsoft-com:vml" xmlns:wp14="http://schemas.microsoft.com/office/word/2010/wordprocessingDrawing" xmlns:wp="http://schemas.openxmlformats.org/drawingml/2006/wordprocessingDrawing" xmlns:w10="urn:schemas-microsoft-com:office:word" xmlns:w="http://schemas.openxmlformats.org/wordprocessingml/2006/main" xmlns:w14="http://schemas.microsoft.com/office/word/2010/wordml" xmlns:w15="http://schemas.microsoft.com/office/word/2012/wordml" xmlns:wpg="http://schemas.microsoft.com/office/word/2010/wordprocessingGroup" xmlns:wpi="http://schemas.microsoft.com/office/word/2010/wordprocessingInk" xmlns:wne="http://schemas.microsoft.com/office/word/2006/wordml" xmlns:wps="http://schemas.microsoft.com/office/word/2010/wordprocessingShape" mc:Ignorable="w14 w15 wp14">
   <w:sdt>
     <w:sdtPr>
       <w:id w:val="403964741"/>
@@ -9770,7 +10127,7 @@
             <w:noProof/>
             <w:sz w:val="28"/>
             <w:szCs w:val="28"/>
-            <w:lang w:val="en-AU" w:eastAsia="zh-CN"/>
+            <w:lang w:val="en-AU" w:eastAsia="en-AU"/>
           </w:rPr>
           <mc:AlternateContent>
             <mc:Choice Requires="wps">
@@ -9881,7 +10238,7 @@
           <w:rPr>
             <w:noProof/>
           </w:rPr>
-          <w:t>18</w:t>
+          <w:t>5</w:t>
         </w:r>
         <w:r>
           <w:rPr>
@@ -9901,7 +10258,7 @@
 </file>
 
 <file path=word/footnotes.xml><?xml version="1.0" encoding="utf-8"?>
-<w:footnotes xmlns:wpc="http://schemas.microsoft.com/office/word/2010/wordprocessingCanvas" xmlns:cx="http://schemas.microsoft.com/office/drawing/2014/chartex" xmlns:cx1="http://schemas.microsoft.com/office/drawing/2015/9/8/chartex" xmlns:cx2="http://schemas.microsoft.com/office/drawing/2015/10/21/chartex" xmlns:cx3="http://schemas.microsoft.com/office/drawing/2016/5/9/chartex" xmlns:cx4="http://schemas.microsoft.com/office/drawing/2016/5/10/chartex" xmlns:cx5="http://schemas.microsoft.com/office/drawing/2016/5/11/chartex" xmlns:cx6="http://schemas.microsoft.com/office/drawing/2016/5/12/chartex" xmlns:cx7="http://schemas.microsoft.com/office/drawing/2016/5/13/chartex" xmlns:cx8="http://schemas.microsoft.com/office/drawing/2016/5/14/chartex" xmlns:mc="http://schemas.openxmlformats.org/markup-compatibility/2006" xmlns:aink="http://schemas.microsoft.com/office/drawing/2016/ink" xmlns:am3d="http://schemas.microsoft.com/office/drawing/2017/model3d" xmlns:o="urn:schemas-microsoft-com:office:office" xmlns:r="http://schemas.openxmlformats.org/officeDocument/2006/relationships" xmlns:m="http://schemas.openxmlformats.org/officeDocument/2006/math" xmlns:v="urn:schemas-microsoft-com:vml" xmlns:wp14="http://schemas.microsoft.com/office/word/2010/wordprocessingDrawing" xmlns:wp="http://schemas.openxmlformats.org/drawingml/2006/wordprocessingDrawing" xmlns:w10="urn:schemas-microsoft-com:office:word" xmlns:w="http://schemas.openxmlformats.org/wordprocessingml/2006/main" xmlns:w14="http://schemas.microsoft.com/office/word/2010/wordml" xmlns:w15="http://schemas.microsoft.com/office/word/2012/wordml" xmlns:w16cid="http://schemas.microsoft.com/office/word/2016/wordml/cid" xmlns:w16se="http://schemas.microsoft.com/office/word/2015/wordml/symex" xmlns:wpg="http://schemas.microsoft.com/office/word/2010/wordprocessingGroup" xmlns:wpi="http://schemas.microsoft.com/office/word/2010/wordprocessingInk" xmlns:wne="http://schemas.microsoft.com/office/word/2006/wordml" xmlns:wps="http://schemas.microsoft.com/office/word/2010/wordprocessingShape" mc:Ignorable="w14 w15 w16se w16cid wp14">
+<w:footnotes xmlns:wpc="http://schemas.microsoft.com/office/word/2010/wordprocessingCanvas" xmlns:mc="http://schemas.openxmlformats.org/markup-compatibility/2006" xmlns:o="urn:schemas-microsoft-com:office:office" xmlns:r="http://schemas.openxmlformats.org/officeDocument/2006/relationships" xmlns:m="http://schemas.openxmlformats.org/officeDocument/2006/math" xmlns:v="urn:schemas-microsoft-com:vml" xmlns:wp14="http://schemas.microsoft.com/office/word/2010/wordprocessingDrawing" xmlns:wp="http://schemas.openxmlformats.org/drawingml/2006/wordprocessingDrawing" xmlns:w10="urn:schemas-microsoft-com:office:word" xmlns:w="http://schemas.openxmlformats.org/wordprocessingml/2006/main" xmlns:w14="http://schemas.microsoft.com/office/word/2010/wordml" xmlns:w15="http://schemas.microsoft.com/office/word/2012/wordml" xmlns:wpg="http://schemas.microsoft.com/office/word/2010/wordprocessingGroup" xmlns:wpi="http://schemas.microsoft.com/office/word/2010/wordprocessingInk" xmlns:wne="http://schemas.microsoft.com/office/word/2006/wordml" xmlns:wps="http://schemas.microsoft.com/office/word/2010/wordprocessingShape" mc:Ignorable="w14 w15 wp14">
   <w:footnote w:type="separator" w:id="-1">
     <w:p>
       <w:pPr>
@@ -9926,7 +10283,7 @@
 </file>
 
 <file path=word/numbering.xml><?xml version="1.0" encoding="utf-8"?>
-<w:numbering xmlns:wpc="http://schemas.microsoft.com/office/word/2010/wordprocessingCanvas" xmlns:cx="http://schemas.microsoft.com/office/drawing/2014/chartex" xmlns:cx1="http://schemas.microsoft.com/office/drawing/2015/9/8/chartex" xmlns:cx2="http://schemas.microsoft.com/office/drawing/2015/10/21/chartex" xmlns:cx3="http://schemas.microsoft.com/office/drawing/2016/5/9/chartex" xmlns:cx4="http://schemas.microsoft.com/office/drawing/2016/5/10/chartex" xmlns:cx5="http://schemas.microsoft.com/office/drawing/2016/5/11/chartex" xmlns:cx6="http://schemas.microsoft.com/office/drawing/2016/5/12/chartex" xmlns:cx7="http://schemas.microsoft.com/office/drawing/2016/5/13/chartex" xmlns:cx8="http://schemas.microsoft.com/office/drawing/2016/5/14/chartex" xmlns:mc="http://schemas.openxmlformats.org/markup-compatibility/2006" xmlns:aink="http://schemas.microsoft.com/office/drawing/2016/ink" xmlns:am3d="http://schemas.microsoft.com/office/drawing/2017/model3d" xmlns:o="urn:schemas-microsoft-com:office:office" xmlns:r="http://schemas.openxmlformats.org/officeDocument/2006/relationships" xmlns:m="http://schemas.openxmlformats.org/officeDocument/2006/math" xmlns:v="urn:schemas-microsoft-com:vml" xmlns:wp14="http://schemas.microsoft.com/office/word/2010/wordprocessingDrawing" xmlns:wp="http://schemas.openxmlformats.org/drawingml/2006/wordprocessingDrawing" xmlns:w10="urn:schemas-microsoft-com:office:word" xmlns:w="http://schemas.openxmlformats.org/wordprocessingml/2006/main" xmlns:w14="http://schemas.microsoft.com/office/word/2010/wordml" xmlns:w15="http://schemas.microsoft.com/office/word/2012/wordml" xmlns:w16cid="http://schemas.microsoft.com/office/word/2016/wordml/cid" xmlns:w16se="http://schemas.microsoft.com/office/word/2015/wordml/symex" xmlns:wpg="http://schemas.microsoft.com/office/word/2010/wordprocessingGroup" xmlns:wpi="http://schemas.microsoft.com/office/word/2010/wordprocessingInk" xmlns:wne="http://schemas.microsoft.com/office/word/2006/wordml" xmlns:wps="http://schemas.microsoft.com/office/word/2010/wordprocessingShape" mc:Ignorable="w14 w15 w16se w16cid wp14">
+<w:numbering xmlns:wpc="http://schemas.microsoft.com/office/word/2010/wordprocessingCanvas" xmlns:mc="http://schemas.openxmlformats.org/markup-compatibility/2006" xmlns:o="urn:schemas-microsoft-com:office:office" xmlns:r="http://schemas.openxmlformats.org/officeDocument/2006/relationships" xmlns:m="http://schemas.openxmlformats.org/officeDocument/2006/math" xmlns:v="urn:schemas-microsoft-com:vml" xmlns:wp14="http://schemas.microsoft.com/office/word/2010/wordprocessingDrawing" xmlns:wp="http://schemas.openxmlformats.org/drawingml/2006/wordprocessingDrawing" xmlns:w10="urn:schemas-microsoft-com:office:word" xmlns:w="http://schemas.openxmlformats.org/wordprocessingml/2006/main" xmlns:w14="http://schemas.microsoft.com/office/word/2010/wordml" xmlns:w15="http://schemas.microsoft.com/office/word/2012/wordml" xmlns:wpg="http://schemas.microsoft.com/office/word/2010/wordprocessingGroup" xmlns:wpi="http://schemas.microsoft.com/office/word/2010/wordprocessingInk" xmlns:wne="http://schemas.microsoft.com/office/word/2006/wordml" xmlns:wps="http://schemas.microsoft.com/office/word/2010/wordprocessingShape" mc:Ignorable="w14 w15 wp14">
   <w:abstractNum w:abstractNumId="0" w15:restartNumberingAfterBreak="0">
     <w:nsid w:val="1723402A"/>
     <w:multiLevelType w:val="multilevel"/>
@@ -10309,7 +10666,7 @@
 </file>
 
 <file path=word/styles.xml><?xml version="1.0" encoding="utf-8"?>
-<w:styles xmlns:mc="http://schemas.openxmlformats.org/markup-compatibility/2006" xmlns:r="http://schemas.openxmlformats.org/officeDocument/2006/relationships" xmlns:w="http://schemas.openxmlformats.org/wordprocessingml/2006/main" xmlns:w14="http://schemas.microsoft.com/office/word/2010/wordml" xmlns:w15="http://schemas.microsoft.com/office/word/2012/wordml" xmlns:w16cid="http://schemas.microsoft.com/office/word/2016/wordml/cid" xmlns:w16se="http://schemas.microsoft.com/office/word/2015/wordml/symex" mc:Ignorable="w14 w15 w16se w16cid">
+<w:styles xmlns:mc="http://schemas.openxmlformats.org/markup-compatibility/2006" xmlns:r="http://schemas.openxmlformats.org/officeDocument/2006/relationships" xmlns:w="http://schemas.openxmlformats.org/wordprocessingml/2006/main" xmlns:w14="http://schemas.microsoft.com/office/word/2010/wordml" xmlns:w15="http://schemas.microsoft.com/office/word/2012/wordml" mc:Ignorable="w14 w15">
   <w:docDefaults>
     <w:rPrDefault>
       <w:rPr>
@@ -10325,7 +10682,7 @@
       </w:pPr>
     </w:pPrDefault>
   </w:docDefaults>
-  <w:latentStyles w:defLockedState="0" w:defUIPriority="99" w:defSemiHidden="0" w:defUnhideWhenUsed="0" w:defQFormat="0" w:count="375">
+  <w:latentStyles w:defLockedState="0" w:defUIPriority="99" w:defSemiHidden="0" w:defUnhideWhenUsed="0" w:defQFormat="0" w:count="371">
     <w:lsdException w:name="Normal" w:uiPriority="0" w:qFormat="1"/>
     <w:lsdException w:name="heading 1" w:uiPriority="9" w:qFormat="1"/>
     <w:lsdException w:name="heading 2" w:semiHidden="1" w:uiPriority="9" w:unhideWhenUsed="1" w:qFormat="1"/>
@@ -11063,6 +11420,25 @@
       <w:contextualSpacing/>
     </w:pPr>
   </w:style>
+  <w:style w:type="table" w:styleId="TableGrid">
+    <w:name w:val="Table Grid"/>
+    <w:basedOn w:val="TableNormal"/>
+    <w:uiPriority w:val="59"/>
+    <w:rsid w:val="00BA5ABE"/>
+    <w:pPr>
+      <w:spacing w:after="0" w:line="240" w:lineRule="auto"/>
+    </w:pPr>
+    <w:tblPr>
+      <w:tblBorders>
+        <w:top w:val="single" w:sz="4" w:space="0" w:color="auto"/>
+        <w:left w:val="single" w:sz="4" w:space="0" w:color="auto"/>
+        <w:bottom w:val="single" w:sz="4" w:space="0" w:color="auto"/>
+        <w:right w:val="single" w:sz="4" w:space="0" w:color="auto"/>
+        <w:insideH w:val="single" w:sz="4" w:space="0" w:color="auto"/>
+        <w:insideV w:val="single" w:sz="4" w:space="0" w:color="auto"/>
+      </w:tblBorders>
+    </w:tblPr>
+  </w:style>
 </w:styles>
 </file>
 
@@ -11356,7 +11732,7 @@
 </file>
 
 <file path=customXml/itemProps1.xml><?xml version="1.0" encoding="utf-8"?>
-<ds:datastoreItem xmlns:ds="http://schemas.openxmlformats.org/officeDocument/2006/customXml" ds:itemID="{60837ACB-74A9-4A3A-B2FF-FDE448123B27}">
+<ds:datastoreItem xmlns:ds="http://schemas.openxmlformats.org/officeDocument/2006/customXml" ds:itemID="{F30BD136-8A0F-4BDC-A3C5-5E6342AEC176}">
   <ds:schemaRefs>
     <ds:schemaRef ds:uri="http://schemas.openxmlformats.org/officeDocument/2006/bibliography"/>
   </ds:schemaRefs>

</xml_diff>